<commit_message>
[REMVIP-7767] Modificar doc LBK Instrucciones reserva
</commit_message>
<xml_diff>
--- a/recovery-webservice/src/main/resources/docs/instrucciones_reserva_y_formalizacion_Liberbank.docx
+++ b/recovery-webservice/src/main/resources/docs/instrucciones_reserva_y_formalizacion_Liberbank.docx
@@ -140,15 +140,15 @@
         <mc:AlternateContent>
           <mc:Choice Requires="wps">
             <w:drawing>
-              <wp:anchor behindDoc="0" distT="0" distB="0" distL="114300" distR="113665" simplePos="0" locked="0" layoutInCell="1" allowOverlap="1" relativeHeight="8" wp14:anchorId="3332069E">
+              <wp:anchor behindDoc="0" distT="0" distB="0" distL="114300" distR="113030" simplePos="0" locked="0" layoutInCell="1" allowOverlap="1" relativeHeight="7" wp14:anchorId="3332069E">
                 <wp:simplePos x="0" y="0"/>
                 <wp:positionH relativeFrom="column">
                   <wp:posOffset>1598930</wp:posOffset>
                 </wp:positionH>
                 <wp:positionV relativeFrom="paragraph">
-                  <wp:posOffset>106680</wp:posOffset>
+                  <wp:posOffset>111760</wp:posOffset>
                 </wp:positionV>
-                <wp:extent cx="2094865" cy="11430"/>
+                <wp:extent cx="2095500" cy="12065"/>
                 <wp:effectExtent l="0" t="0" r="20320" b="27940"/>
                 <wp:wrapNone/>
                 <wp:docPr id="1" name="3 Conector recto"/>
@@ -159,7 +159,7 @@
                       <wps:spPr>
                         <a:xfrm>
                           <a:off x="0" y="0"/>
-                          <a:ext cx="2094120" cy="10800"/>
+                          <a:ext cx="2094840" cy="11520"/>
                         </a:xfrm>
                         <a:prstGeom prst="line">
                           <a:avLst/>
@@ -192,7 +192,7 @@
           </mc:Choice>
           <mc:Fallback>
             <w:pict>
-              <v:line id="shape_0" from="125.9pt,8pt" to="290.75pt,8.8pt" ID="3 Conector recto" stroked="t" style="position:absolute" wp14:anchorId="3332069E">
+              <v:line id="shape_0" from="125.9pt,8.4pt" to="290.8pt,9.25pt" ID="3 Conector recto" stroked="t" style="position:absolute" wp14:anchorId="3332069E">
                 <v:stroke color="#4a7ebb" weight="9360" joinstyle="round" endcap="flat"/>
                 <v:fill o:detectmouseclick="t" on="false"/>
               </v:line>
@@ -509,7 +509,7 @@
     <w:p>
       <w:pPr>
         <w:pStyle w:val="ListParagraph"/>
-        <w:overflowPunct w:val="true"/>
+        <w:overflowPunct w:val="false"/>
         <w:spacing w:before="0" w:after="0"/>
         <w:ind w:left="0" w:hanging="0"/>
         <w:jc w:val="both"/>
@@ -537,7 +537,7 @@
     <w:p>
       <w:pPr>
         <w:pStyle w:val="Normal"/>
-        <w:overflowPunct w:val="true"/>
+        <w:overflowPunct w:val="false"/>
         <w:spacing w:before="0" w:after="0"/>
         <w:jc w:val="both"/>
         <w:textAlignment w:val="baseline"/>
@@ -551,7 +551,7 @@
     <w:p>
       <w:pPr>
         <w:pStyle w:val="Normal"/>
-        <w:overflowPunct w:val="true"/>
+        <w:overflowPunct w:val="false"/>
         <w:spacing w:before="0" w:after="0"/>
         <w:jc w:val="both"/>
         <w:textAlignment w:val="baseline"/>
@@ -565,7 +565,7 @@
     <w:p>
       <w:pPr>
         <w:pStyle w:val="Normal"/>
-        <w:overflowPunct w:val="true"/>
+        <w:overflowPunct w:val="false"/>
         <w:spacing w:before="0" w:after="0"/>
         <w:jc w:val="both"/>
         <w:textAlignment w:val="baseline"/>
@@ -585,7 +585,7 @@
     <w:p>
       <w:pPr>
         <w:pStyle w:val="Normal"/>
-        <w:overflowPunct w:val="true"/>
+        <w:overflowPunct w:val="false"/>
         <w:spacing w:before="0" w:after="0"/>
         <w:jc w:val="both"/>
         <w:textAlignment w:val="baseline"/>
@@ -598,7 +598,7 @@
     <w:p>
       <w:pPr>
         <w:pStyle w:val="Normal"/>
-        <w:overflowPunct w:val="true"/>
+        <w:overflowPunct w:val="false"/>
         <w:spacing w:before="0" w:after="0"/>
         <w:jc w:val="both"/>
         <w:textAlignment w:val="baseline"/>
@@ -625,7 +625,7 @@
     <w:p>
       <w:pPr>
         <w:pStyle w:val="Normal"/>
-        <w:overflowPunct w:val="true"/>
+        <w:overflowPunct w:val="false"/>
         <w:spacing w:before="0" w:after="0"/>
         <w:jc w:val="both"/>
         <w:textAlignment w:val="baseline"/>
@@ -638,7 +638,7 @@
     <w:p>
       <w:pPr>
         <w:pStyle w:val="Normal"/>
-        <w:overflowPunct w:val="true"/>
+        <w:overflowPunct w:val="false"/>
         <w:spacing w:lineRule="exact" w:line="260" w:before="0" w:after="0"/>
         <w:jc w:val="both"/>
         <w:textAlignment w:val="baseline"/>
@@ -656,7 +656,7 @@
     <w:p>
       <w:pPr>
         <w:pStyle w:val="Normal"/>
-        <w:overflowPunct w:val="true"/>
+        <w:overflowPunct w:val="false"/>
         <w:spacing w:lineRule="exact" w:line="260" w:before="0" w:after="0"/>
         <w:jc w:val="both"/>
         <w:textAlignment w:val="baseline"/>
@@ -677,7 +677,7 @@
           <w:ilvl w:val="0"/>
           <w:numId w:val="6"/>
         </w:numPr>
-        <w:overflowPunct w:val="true"/>
+        <w:overflowPunct w:val="false"/>
         <w:spacing w:lineRule="exact" w:line="260" w:before="0" w:after="0"/>
         <w:jc w:val="both"/>
         <w:textAlignment w:val="baseline"/>
@@ -697,7 +697,7 @@
           <w:ilvl w:val="0"/>
           <w:numId w:val="6"/>
         </w:numPr>
-        <w:overflowPunct w:val="true"/>
+        <w:overflowPunct w:val="false"/>
         <w:spacing w:lineRule="exact" w:line="260" w:before="0" w:after="0"/>
         <w:jc w:val="both"/>
         <w:textAlignment w:val="baseline"/>
@@ -713,7 +713,7 @@
     <w:p>
       <w:pPr>
         <w:pStyle w:val="Normal"/>
-        <w:overflowPunct w:val="true"/>
+        <w:overflowPunct w:val="false"/>
         <w:spacing w:before="0" w:after="0"/>
         <w:jc w:val="both"/>
         <w:textAlignment w:val="baseline"/>
@@ -1351,7 +1351,7 @@
           <w:ilvl w:val="1"/>
           <w:numId w:val="1"/>
         </w:numPr>
-        <w:overflowPunct w:val="true"/>
+        <w:overflowPunct w:val="false"/>
         <w:spacing w:lineRule="exact" w:line="260" w:before="0" w:after="0"/>
         <w:jc w:val="both"/>
         <w:textAlignment w:val="baseline"/>
@@ -1371,7 +1371,7 @@
     <w:p>
       <w:pPr>
         <w:pStyle w:val="ListParagraph"/>
-        <w:overflowPunct w:val="true"/>
+        <w:overflowPunct w:val="false"/>
         <w:spacing w:lineRule="exact" w:line="260" w:before="0" w:after="0"/>
         <w:jc w:val="both"/>
         <w:textAlignment w:val="baseline"/>
@@ -1384,7 +1384,7 @@
     <w:p>
       <w:pPr>
         <w:pStyle w:val="Normal"/>
-        <w:overflowPunct w:val="true"/>
+        <w:overflowPunct w:val="false"/>
         <w:spacing w:before="0" w:after="0"/>
         <w:jc w:val="both"/>
         <w:textAlignment w:val="baseline"/>
@@ -1408,7 +1408,7 @@
     <w:p>
       <w:pPr>
         <w:pStyle w:val="Normal"/>
-        <w:overflowPunct w:val="true"/>
+        <w:overflowPunct w:val="false"/>
         <w:spacing w:before="0" w:after="0"/>
         <w:jc w:val="both"/>
         <w:textAlignment w:val="baseline"/>
@@ -1422,7 +1422,7 @@
     <w:p>
       <w:pPr>
         <w:pStyle w:val="Normal"/>
-        <w:overflowPunct w:val="true"/>
+        <w:overflowPunct w:val="false"/>
         <w:spacing w:before="0" w:after="0"/>
         <w:jc w:val="both"/>
         <w:textAlignment w:val="baseline"/>
@@ -1436,7 +1436,7 @@
     <w:p>
       <w:pPr>
         <w:pStyle w:val="Normal"/>
-        <w:overflowPunct w:val="true"/>
+        <w:overflowPunct w:val="false"/>
         <w:spacing w:lineRule="exact" w:line="280" w:before="0" w:after="0"/>
         <w:contextualSpacing/>
         <w:jc w:val="both"/>
@@ -1454,19 +1454,53 @@
           <w:ilvl w:val="0"/>
           <w:numId w:val="7"/>
         </w:numPr>
-        <w:overflowPunct w:val="true"/>
+        <w:overflowPunct w:val="false"/>
         <w:spacing w:lineRule="exact" w:line="280" w:before="0" w:after="0"/>
         <w:jc w:val="both"/>
         <w:textAlignment w:val="baseline"/>
+        <w:rPr/>
+      </w:pPr>
+      <w:r>
         <w:rPr>
           <w:highlight w:val="yellow"/>
         </w:rPr>
-      </w:pPr>
-      <w:r>
-        <w:rPr>
+        <w:t>Inmuebles propiedad Beyos y Ponga:</w:t>
+        <w:tab/>
+      </w:r>
+      <w:r>
+        <w:rPr>
+          <w:rFonts w:cs="Arial" w:ascii="Arial" w:hAnsi="Arial"/>
+          <w:b w:val="false"/>
+          <w:i w:val="false"/>
+          <w:caps w:val="false"/>
+          <w:smallCaps w:val="false"/>
+          <w:color w:val="000000"/>
+          <w:spacing w:val="0"/>
+          <w:sz w:val="20"/>
+          <w:szCs w:val="20"/>
           <w:highlight w:val="yellow"/>
         </w:rPr>
-        <w:t>Inmuebles propiedad Beyos y Ponga:</w:t>
+        <w:t>ES64 2048 0001 7034 0400 5813</w:t>
+      </w:r>
+    </w:p>
+    <w:p>
+      <w:pPr>
+        <w:pStyle w:val="ListParagraph"/>
+        <w:numPr>
+          <w:ilvl w:val="0"/>
+          <w:numId w:val="7"/>
+        </w:numPr>
+        <w:overflowPunct w:val="false"/>
+        <w:spacing w:lineRule="exact" w:line="280" w:before="0" w:after="0"/>
+        <w:jc w:val="both"/>
+        <w:textAlignment w:val="baseline"/>
+        <w:rPr/>
+      </w:pPr>
+      <w:r>
+        <w:rPr>
+          <w:highlight w:val="yellow"/>
+        </w:rPr>
+        <w:t>Inmuebles propiedad Mosacata:</w:t>
         <w:tab/>
       </w:r>
       <w:r>
@@ -1477,7 +1511,22 @@
           <w:szCs w:val="20"/>
           <w:highlight w:val="yellow"/>
         </w:rPr>
-        <w:t>ES64 2048 0001 70 3404005813</w:t>
+        <w:tab/>
+      </w:r>
+      <w:r>
+        <w:rPr>
+          <w:rFonts w:cs="Arial" w:ascii="Arial" w:hAnsi="Arial"/>
+          <w:b w:val="false"/>
+          <w:i w:val="false"/>
+          <w:caps w:val="false"/>
+          <w:smallCaps w:val="false"/>
+          <w:color w:val="000000"/>
+          <w:spacing w:val="0"/>
+          <w:sz w:val="20"/>
+          <w:szCs w:val="20"/>
+          <w:highlight w:val="yellow"/>
+        </w:rPr>
+        <w:t>ES03 2048 3700 3234 0002 3848</w:t>
       </w:r>
     </w:p>
     <w:p>
@@ -1487,30 +1536,34 @@
           <w:ilvl w:val="0"/>
           <w:numId w:val="7"/>
         </w:numPr>
-        <w:overflowPunct w:val="true"/>
+        <w:overflowPunct w:val="false"/>
         <w:spacing w:lineRule="exact" w:line="280" w:before="0" w:after="0"/>
         <w:jc w:val="both"/>
         <w:textAlignment w:val="baseline"/>
+        <w:rPr/>
+      </w:pPr>
+      <w:r>
         <w:rPr>
           <w:highlight w:val="yellow"/>
         </w:rPr>
-      </w:pPr>
-      <w:r>
-        <w:rPr>
-          <w:highlight w:val="yellow"/>
-        </w:rPr>
-        <w:t>Inmuebles propiedad Mosacata:</w:t>
+        <w:t>Inmuebles propiedad Retamar:</w:t>
         <w:tab/>
+        <w:tab/>
       </w:r>
       <w:r>
         <w:rPr>
           <w:rFonts w:cs="Arial" w:ascii="Arial" w:hAnsi="Arial"/>
+          <w:b w:val="false"/>
+          <w:i w:val="false"/>
+          <w:caps w:val="false"/>
+          <w:smallCaps w:val="false"/>
           <w:color w:val="000000"/>
+          <w:spacing w:val="0"/>
           <w:sz w:val="20"/>
           <w:szCs w:val="20"/>
           <w:highlight w:val="yellow"/>
         </w:rPr>
-        <w:t>ES12 2105 3700 12 3400023848</w:t>
+        <w:t>ES56 2048 3700 3434 0002 3863</w:t>
       </w:r>
     </w:p>
     <w:p>
@@ -1520,74 +1573,7 @@
           <w:ilvl w:val="0"/>
           <w:numId w:val="7"/>
         </w:numPr>
-        <w:overflowPunct w:val="true"/>
-        <w:spacing w:lineRule="exact" w:line="280" w:before="0" w:after="0"/>
-        <w:jc w:val="both"/>
-        <w:textAlignment w:val="baseline"/>
-        <w:rPr>
-          <w:highlight w:val="yellow"/>
-        </w:rPr>
-      </w:pPr>
-      <w:r>
-        <w:rPr>
-          <w:highlight w:val="yellow"/>
-        </w:rPr>
-        <w:t>Inmuebles propiedad Retamar:</w:t>
-        <w:tab/>
-        <w:tab/>
-      </w:r>
-      <w:r>
-        <w:rPr>
-          <w:rFonts w:cs="Arial" w:ascii="Arial" w:hAnsi="Arial"/>
-          <w:color w:val="000000"/>
-          <w:sz w:val="20"/>
-          <w:szCs w:val="20"/>
-          <w:highlight w:val="yellow"/>
-        </w:rPr>
-        <w:t>ES65 2105 3700 14 3400023863</w:t>
-      </w:r>
-    </w:p>
-    <w:p>
-      <w:pPr>
-        <w:pStyle w:val="ListParagraph"/>
-        <w:numPr>
-          <w:ilvl w:val="0"/>
-          <w:numId w:val="7"/>
-        </w:numPr>
-        <w:overflowPunct w:val="true"/>
-        <w:spacing w:lineRule="exact" w:line="280" w:before="0" w:after="0"/>
-        <w:jc w:val="both"/>
-        <w:textAlignment w:val="baseline"/>
-        <w:rPr>
-          <w:highlight w:val="yellow"/>
-        </w:rPr>
-      </w:pPr>
-      <w:r>
-        <w:rPr>
-          <w:highlight w:val="yellow"/>
-        </w:rPr>
-        <w:t>Inmuebles propiedad Liberbank:</w:t>
-        <w:tab/>
-      </w:r>
-      <w:r>
-        <w:rPr>
-          <w:rFonts w:cs="Arial" w:ascii="Arial" w:hAnsi="Arial"/>
-          <w:color w:val="000000"/>
-          <w:sz w:val="20"/>
-          <w:szCs w:val="20"/>
-          <w:highlight w:val="yellow"/>
-        </w:rPr>
-        <w:t>ES64 2105 3700 19 3400023830</w:t>
-      </w:r>
-    </w:p>
-    <w:p>
-      <w:pPr>
-        <w:pStyle w:val="ListParagraph"/>
-        <w:numPr>
-          <w:ilvl w:val="0"/>
-          <w:numId w:val="7"/>
-        </w:numPr>
-        <w:overflowPunct w:val="true"/>
+        <w:overflowPunct w:val="false"/>
         <w:spacing w:lineRule="exact" w:line="280" w:before="0" w:after="0"/>
         <w:jc w:val="both"/>
         <w:textAlignment w:val="baseline"/>
@@ -1603,25 +1589,29 @@
         <w:rPr>
           <w:highlight w:val="yellow"/>
         </w:rPr>
-        <w:t>Inmuebles propiedad BCCM:</w:t>
+        <w:t>Inmuebles propiedad Liberbank:</w:t>
         <w:tab/>
-        <w:tab/>
       </w:r>
       <w:r>
         <w:rPr>
           <w:rFonts w:cs="Arial" w:ascii="Arial" w:hAnsi="Arial"/>
+          <w:b w:val="false"/>
+          <w:i w:val="false"/>
+          <w:caps w:val="false"/>
+          <w:smallCaps w:val="false"/>
           <w:color w:val="000000"/>
+          <w:spacing w:val="0"/>
           <w:sz w:val="20"/>
           <w:szCs w:val="20"/>
           <w:highlight w:val="yellow"/>
         </w:rPr>
-        <w:t>ES10 2105 3700 10 3400028250</w:t>
-      </w:r>
-    </w:p>
-    <w:p>
-      <w:pPr>
-        <w:pStyle w:val="Normal"/>
-        <w:overflowPunct w:val="true"/>
+        <w:t>ES55 2048 3700 3934 0002 3830</w:t>
+      </w:r>
+    </w:p>
+    <w:p>
+      <w:pPr>
+        <w:pStyle w:val="Normal"/>
+        <w:overflowPunct w:val="false"/>
         <w:spacing w:lineRule="exact" w:line="260" w:before="0" w:after="0"/>
         <w:jc w:val="both"/>
         <w:textAlignment w:val="baseline"/>
@@ -1637,7 +1627,7 @@
     <w:p>
       <w:pPr>
         <w:pStyle w:val="Normal"/>
-        <w:overflowPunct w:val="true"/>
+        <w:overflowPunct w:val="false"/>
         <w:spacing w:before="0" w:after="0"/>
         <w:contextualSpacing/>
         <w:jc w:val="both"/>
@@ -1652,7 +1642,7 @@
     <w:p>
       <w:pPr>
         <w:pStyle w:val="Normal"/>
-        <w:overflowPunct w:val="true"/>
+        <w:overflowPunct w:val="false"/>
         <w:spacing w:before="0" w:after="0"/>
         <w:contextualSpacing/>
         <w:jc w:val="both"/>
@@ -1666,7 +1656,7 @@
     <w:p>
       <w:pPr>
         <w:pStyle w:val="Normal"/>
-        <w:overflowPunct w:val="true"/>
+        <w:overflowPunct w:val="false"/>
         <w:jc w:val="both"/>
         <w:textAlignment w:val="baseline"/>
         <w:rPr/>
@@ -1691,7 +1681,7 @@
     <w:p>
       <w:pPr>
         <w:pStyle w:val="Normal"/>
-        <w:overflowPunct w:val="true"/>
+        <w:overflowPunct w:val="false"/>
         <w:spacing w:before="0" w:after="0"/>
         <w:jc w:val="both"/>
         <w:textAlignment w:val="baseline"/>
@@ -1789,60 +1779,51 @@
     </w:pPr>
     <w:r>
       <w:rPr/>
-      <mc:AlternateContent>
-        <mc:Choice Requires="wps">
-          <w:drawing>
-            <wp:anchor behindDoc="1" distT="0" distB="0" distL="0" distR="0" simplePos="0" locked="0" layoutInCell="1" allowOverlap="1" relativeHeight="7">
-              <wp:simplePos x="0" y="0"/>
-              <wp:positionH relativeFrom="column">
-                <wp:align>center</wp:align>
-              </wp:positionH>
-              <wp:positionV relativeFrom="margin">
-                <wp:align>center</wp:align>
-              </wp:positionV>
-              <wp:extent cx="5399405" cy="8281035"/>
-              <wp:effectExtent l="0" t="0" r="0" b="0"/>
-              <wp:wrapNone/>
-              <wp:docPr id="2" name="WordPictureWatermark30029377"/>
-              <a:graphic xmlns:a="http://schemas.openxmlformats.org/drawingml/2006/main">
-                <a:graphicData uri="http://schemas.openxmlformats.org/drawingml/2006/picture">
-                  <pic:pic xmlns:pic="http://schemas.openxmlformats.org/drawingml/2006/picture">
-                    <pic:nvPicPr>
-                      <pic:cNvPr id="0" name="WordPictureWatermark30029377" descr=""/>
-                      <pic:cNvPicPr/>
-                    </pic:nvPicPr>
-                    <pic:blipFill>
-                      <a:blip r:embed="rId1"/>
-                      <a:stretch/>
-                    </pic:blipFill>
-                    <pic:spPr>
-                      <a:xfrm>
-                        <a:off x="0" y="0"/>
-                        <a:ext cx="5398920" cy="8280360"/>
-                      </a:xfrm>
-                      <a:prstGeom prst="rect">
-                        <a:avLst/>
-                      </a:prstGeom>
-                      <a:ln>
-                        <a:noFill/>
-                      </a:ln>
-                    </pic:spPr>
-                  </pic:pic>
-                </a:graphicData>
-              </a:graphic>
-            </wp:anchor>
-          </w:drawing>
-        </mc:Choice>
-        <mc:Fallback>
-          <w:pict>
-            <v:rect id="WordPictureWatermark30029377" stroked="f" style="position:absolute;margin-left:-0.15pt;margin-top:23.85pt;width:425.05pt;height:651.95pt;mso-position-horizontal:center;mso-position-vertical:center;mso-position-vertical-relative:margin">
-              <v:imagedata r:id="rId2" o:detectmouseclick="t"/>
-              <w10:wrap type="none"/>
-              <v:stroke color="#3465a4" joinstyle="round" endcap="flat"/>
-            </v:rect>
-          </w:pict>
-        </mc:Fallback>
-      </mc:AlternateContent>
+      <w:drawing>
+        <wp:anchor behindDoc="1" distT="0" distB="0" distL="0" distR="0" simplePos="0" locked="0" layoutInCell="1" allowOverlap="1" relativeHeight="6">
+          <wp:simplePos x="0" y="0"/>
+          <wp:positionH relativeFrom="column">
+            <wp:align>center</wp:align>
+          </wp:positionH>
+          <wp:positionV relativeFrom="margin">
+            <wp:align>center</wp:align>
+          </wp:positionV>
+          <wp:extent cx="5399405" cy="8281035"/>
+          <wp:effectExtent l="0" t="0" r="0" b="0"/>
+          <wp:wrapNone/>
+          <wp:docPr id="2" name="WordPictureWatermark30029377" descr=""/>
+          <wp:cNvGraphicFramePr>
+            <a:graphicFrameLocks xmlns:a="http://schemas.openxmlformats.org/drawingml/2006/main" noChangeAspect="1"/>
+          </wp:cNvGraphicFramePr>
+          <a:graphic xmlns:a="http://schemas.openxmlformats.org/drawingml/2006/main">
+            <a:graphicData uri="http://schemas.openxmlformats.org/drawingml/2006/picture">
+              <pic:pic xmlns:pic="http://schemas.openxmlformats.org/drawingml/2006/picture">
+                <pic:nvPicPr>
+                  <pic:cNvPr id="2" name="WordPictureWatermark30029377" descr=""/>
+                  <pic:cNvPicPr>
+                    <a:picLocks noChangeAspect="1" noChangeArrowheads="1"/>
+                  </pic:cNvPicPr>
+                </pic:nvPicPr>
+                <pic:blipFill>
+                  <a:blip r:embed="rId1"/>
+                  <a:stretch>
+                    <a:fillRect/>
+                  </a:stretch>
+                </pic:blipFill>
+                <pic:spPr bwMode="auto">
+                  <a:xfrm>
+                    <a:off x="0" y="0"/>
+                    <a:ext cx="5399405" cy="8281035"/>
+                  </a:xfrm>
+                  <a:prstGeom prst="rect">
+                    <a:avLst/>
+                  </a:prstGeom>
+                </pic:spPr>
+              </pic:pic>
+            </a:graphicData>
+          </a:graphic>
+        </wp:anchor>
+      </w:drawing>
     </w:r>
   </w:p>
 </w:hdr>
@@ -2312,6 +2293,7 @@
       </w:pPr>
       <w:rPr>
         <w:rFonts w:ascii="Symbol" w:hAnsi="Symbol" w:cs="Symbol" w:hint="default"/>
+        <w:rFonts w:cs="Symbol"/>
       </w:rPr>
     </w:lvl>
     <w:lvl w:ilvl="1">
@@ -2337,6 +2319,7 @@
       </w:pPr>
       <w:rPr>
         <w:rFonts w:ascii="Wingdings" w:hAnsi="Wingdings" w:cs="Wingdings" w:hint="default"/>
+        <w:rFonts w:cs="Wingdings"/>
       </w:rPr>
     </w:lvl>
     <w:lvl w:ilvl="3">
@@ -2349,6 +2332,7 @@
       </w:pPr>
       <w:rPr>
         <w:rFonts w:ascii="Symbol" w:hAnsi="Symbol" w:cs="Symbol" w:hint="default"/>
+        <w:rFonts w:cs="Symbol"/>
       </w:rPr>
     </w:lvl>
     <w:lvl w:ilvl="4">
@@ -2374,6 +2358,7 @@
       </w:pPr>
       <w:rPr>
         <w:rFonts w:ascii="Wingdings" w:hAnsi="Wingdings" w:cs="Wingdings" w:hint="default"/>
+        <w:rFonts w:cs="Wingdings"/>
       </w:rPr>
     </w:lvl>
     <w:lvl w:ilvl="6">
@@ -2386,6 +2371,7 @@
       </w:pPr>
       <w:rPr>
         <w:rFonts w:ascii="Symbol" w:hAnsi="Symbol" w:cs="Symbol" w:hint="default"/>
+        <w:rFonts w:cs="Symbol"/>
       </w:rPr>
     </w:lvl>
     <w:lvl w:ilvl="7">
@@ -2411,6 +2397,7 @@
       </w:pPr>
       <w:rPr>
         <w:rFonts w:ascii="Wingdings" w:hAnsi="Wingdings" w:cs="Wingdings" w:hint="default"/>
+        <w:rFonts w:cs="Wingdings"/>
       </w:rPr>
     </w:lvl>
   </w:abstractNum>
@@ -2452,6 +2439,7 @@
       </w:pPr>
       <w:rPr>
         <w:rFonts w:ascii="Wingdings" w:hAnsi="Wingdings" w:cs="Wingdings" w:hint="default"/>
+        <w:rFonts w:cs="Wingdings"/>
       </w:rPr>
     </w:lvl>
     <w:lvl w:ilvl="3">
@@ -2464,6 +2452,7 @@
       </w:pPr>
       <w:rPr>
         <w:rFonts w:ascii="Symbol" w:hAnsi="Symbol" w:cs="Symbol" w:hint="default"/>
+        <w:rFonts w:cs="Symbol"/>
       </w:rPr>
     </w:lvl>
     <w:lvl w:ilvl="4">
@@ -2489,6 +2478,7 @@
       </w:pPr>
       <w:rPr>
         <w:rFonts w:ascii="Wingdings" w:hAnsi="Wingdings" w:cs="Wingdings" w:hint="default"/>
+        <w:rFonts w:cs="Wingdings"/>
       </w:rPr>
     </w:lvl>
     <w:lvl w:ilvl="6">
@@ -2501,6 +2491,7 @@
       </w:pPr>
       <w:rPr>
         <w:rFonts w:ascii="Symbol" w:hAnsi="Symbol" w:cs="Symbol" w:hint="default"/>
+        <w:rFonts w:cs="Symbol"/>
       </w:rPr>
     </w:lvl>
     <w:lvl w:ilvl="7">
@@ -2526,6 +2517,7 @@
       </w:pPr>
       <w:rPr>
         <w:rFonts w:ascii="Wingdings" w:hAnsi="Wingdings" w:cs="Wingdings" w:hint="default"/>
+        <w:rFonts w:cs="Wingdings"/>
       </w:rPr>
     </w:lvl>
   </w:abstractNum>
@@ -2681,7 +2673,6 @@
     <w:rPrDefault>
       <w:rPr>
         <w:rFonts w:ascii="Calibri" w:hAnsi="Calibri" w:eastAsia="Calibri" w:cs="" w:asciiTheme="minorHAnsi" w:cstheme="minorBidi" w:eastAsiaTheme="minorHAnsi" w:hAnsiTheme="minorHAnsi"/>
-        <w:sz w:val="22"/>
         <w:szCs w:val="22"/>
         <w:lang w:val="es-ES" w:eastAsia="en-US" w:bidi="ar-SA"/>
       </w:rPr>
@@ -3079,7 +3070,7 @@
     </w:pPr>
     <w:rPr>
       <w:rFonts w:ascii="Calibri" w:hAnsi="Calibri" w:eastAsia="Calibri" w:cs="" w:asciiTheme="minorHAnsi" w:cstheme="minorBidi" w:eastAsiaTheme="minorHAnsi" w:hAnsiTheme="minorHAnsi"/>
-      <w:color w:val="auto"/>
+      <w:color w:val="00000A"/>
       <w:sz w:val="22"/>
       <w:szCs w:val="22"/>
       <w:lang w:val="es-ES" w:eastAsia="en-US" w:bidi="ar-SA"/>
@@ -3636,6 +3627,161 @@
     <w:rPr>
       <w:b w:val="false"/>
       <w:i w:val="false"/>
+    </w:rPr>
+  </w:style>
+  <w:style w:type="character" w:styleId="ListLabel13">
+    <w:name w:val="ListLabel 13"/>
+    <w:qFormat/>
+    <w:rPr>
+      <w:b/>
+    </w:rPr>
+  </w:style>
+  <w:style w:type="character" w:styleId="ListLabel14">
+    <w:name w:val="ListLabel 14"/>
+    <w:qFormat/>
+    <w:rPr>
+      <w:b w:val="false"/>
+    </w:rPr>
+  </w:style>
+  <w:style w:type="character" w:styleId="ListLabel15">
+    <w:name w:val="ListLabel 15"/>
+    <w:qFormat/>
+    <w:rPr>
+      <w:i w:val="false"/>
+    </w:rPr>
+  </w:style>
+  <w:style w:type="character" w:styleId="ListLabel16">
+    <w:name w:val="ListLabel 16"/>
+    <w:qFormat/>
+    <w:rPr>
+      <w:i w:val="false"/>
+    </w:rPr>
+  </w:style>
+  <w:style w:type="character" w:styleId="ListLabel17">
+    <w:name w:val="ListLabel 17"/>
+    <w:qFormat/>
+    <w:rPr>
+      <w:rFonts w:cs="Symbol"/>
+    </w:rPr>
+  </w:style>
+  <w:style w:type="character" w:styleId="ListLabel18">
+    <w:name w:val="ListLabel 18"/>
+    <w:qFormat/>
+    <w:rPr>
+      <w:rFonts w:cs="Courier New"/>
+    </w:rPr>
+  </w:style>
+  <w:style w:type="character" w:styleId="ListLabel19">
+    <w:name w:val="ListLabel 19"/>
+    <w:qFormat/>
+    <w:rPr>
+      <w:rFonts w:cs="Wingdings"/>
+    </w:rPr>
+  </w:style>
+  <w:style w:type="character" w:styleId="ListLabel20">
+    <w:name w:val="ListLabel 20"/>
+    <w:qFormat/>
+    <w:rPr>
+      <w:rFonts w:cs="Symbol"/>
+    </w:rPr>
+  </w:style>
+  <w:style w:type="character" w:styleId="ListLabel21">
+    <w:name w:val="ListLabel 21"/>
+    <w:qFormat/>
+    <w:rPr>
+      <w:rFonts w:cs="Courier New"/>
+    </w:rPr>
+  </w:style>
+  <w:style w:type="character" w:styleId="ListLabel22">
+    <w:name w:val="ListLabel 22"/>
+    <w:qFormat/>
+    <w:rPr>
+      <w:rFonts w:cs="Wingdings"/>
+    </w:rPr>
+  </w:style>
+  <w:style w:type="character" w:styleId="ListLabel23">
+    <w:name w:val="ListLabel 23"/>
+    <w:qFormat/>
+    <w:rPr>
+      <w:rFonts w:cs="Symbol"/>
+    </w:rPr>
+  </w:style>
+  <w:style w:type="character" w:styleId="ListLabel24">
+    <w:name w:val="ListLabel 24"/>
+    <w:qFormat/>
+    <w:rPr>
+      <w:rFonts w:cs="Courier New"/>
+    </w:rPr>
+  </w:style>
+  <w:style w:type="character" w:styleId="ListLabel25">
+    <w:name w:val="ListLabel 25"/>
+    <w:qFormat/>
+    <w:rPr>
+      <w:rFonts w:cs="Wingdings"/>
+    </w:rPr>
+  </w:style>
+  <w:style w:type="character" w:styleId="ListLabel26">
+    <w:name w:val="ListLabel 26"/>
+    <w:qFormat/>
+    <w:rPr>
+      <w:rFonts w:ascii="Arial" w:hAnsi="Arial" w:cs="Courier New"/>
+      <w:sz w:val="20"/>
+    </w:rPr>
+  </w:style>
+  <w:style w:type="character" w:styleId="ListLabel27">
+    <w:name w:val="ListLabel 27"/>
+    <w:qFormat/>
+    <w:rPr>
+      <w:rFonts w:cs="Courier New"/>
+    </w:rPr>
+  </w:style>
+  <w:style w:type="character" w:styleId="ListLabel28">
+    <w:name w:val="ListLabel 28"/>
+    <w:qFormat/>
+    <w:rPr>
+      <w:rFonts w:cs="Wingdings"/>
+    </w:rPr>
+  </w:style>
+  <w:style w:type="character" w:styleId="ListLabel29">
+    <w:name w:val="ListLabel 29"/>
+    <w:qFormat/>
+    <w:rPr>
+      <w:rFonts w:cs="Symbol"/>
+    </w:rPr>
+  </w:style>
+  <w:style w:type="character" w:styleId="ListLabel30">
+    <w:name w:val="ListLabel 30"/>
+    <w:qFormat/>
+    <w:rPr>
+      <w:rFonts w:cs="Courier New"/>
+    </w:rPr>
+  </w:style>
+  <w:style w:type="character" w:styleId="ListLabel31">
+    <w:name w:val="ListLabel 31"/>
+    <w:qFormat/>
+    <w:rPr>
+      <w:rFonts w:cs="Wingdings"/>
+    </w:rPr>
+  </w:style>
+  <w:style w:type="character" w:styleId="ListLabel32">
+    <w:name w:val="ListLabel 32"/>
+    <w:qFormat/>
+    <w:rPr>
+      <w:rFonts w:cs="Symbol"/>
+    </w:rPr>
+  </w:style>
+  <w:style w:type="character" w:styleId="ListLabel33">
+    <w:name w:val="ListLabel 33"/>
+    <w:qFormat/>
+    <w:rPr>
+      <w:rFonts w:cs="Courier New"/>
+    </w:rPr>
+  </w:style>
+  <w:style w:type="character" w:styleId="ListLabel34">
+    <w:name w:val="ListLabel 34"/>
+    <w:qFormat/>
+    <w:rPr>
+      <w:rFonts w:cs="Wingdings"/>
     </w:rPr>
   </w:style>
   <w:style w:type="paragraph" w:styleId="Encabezado">
@@ -3769,11 +3915,11 @@
       <w:jc w:val="left"/>
     </w:pPr>
     <w:rPr>
-      <w:rFonts w:eastAsia="" w:eastAsiaTheme="minorEastAsia" w:ascii="Calibri" w:hAnsi="Calibri" w:cs=""/>
-      <w:color w:val="auto"/>
+      <w:rFonts w:ascii="Calibri" w:hAnsi="Calibri" w:eastAsia="" w:cs="" w:eastAsiaTheme="minorEastAsia"/>
+      <w:color w:val="00000A"/>
       <w:sz w:val="22"/>
       <w:szCs w:val="22"/>
-      <w:lang w:eastAsia="es-ES" w:val="es-ES" w:bidi="ar-SA"/>
+      <w:lang w:val="es-ES" w:eastAsia="es-ES" w:bidi="ar-SA"/>
     </w:rPr>
   </w:style>
   <w:style w:type="paragraph" w:styleId="NormalWeb">
@@ -3839,7 +3985,7 @@
     </w:pPr>
     <w:rPr>
       <w:rFonts w:ascii="Calibri" w:hAnsi="Calibri" w:eastAsia="Calibri" w:cs="" w:asciiTheme="minorHAnsi" w:cstheme="minorBidi" w:eastAsiaTheme="minorHAnsi" w:hAnsiTheme="minorHAnsi"/>
-      <w:color w:val="auto"/>
+      <w:color w:val="00000A"/>
       <w:sz w:val="22"/>
       <w:szCs w:val="22"/>
       <w:lang w:val="es-ES" w:eastAsia="en-US" w:bidi="ar-SA"/>

</xml_diff>